<commit_message>
'v0.2.3'. Merge changes from sprinkler\server.py.
</commit_message>
<xml_diff>
--- a/docs/info.docx
+++ b/docs/info.docx
@@ -4,6 +4,86 @@
   <w:body>
     <w:p>
       <w:pPr>
+        <w:spacing w:after="360"/>
+        <w:jc w:val="center"/>
+        <w:rPr>
+          <w:rFonts w:ascii="Verdana" w:hAnsi="Verdana"/>
+          <w:b/>
+          <w:bCs/>
+          <w:sz w:val="28"/>
+          <w:szCs w:val="28"/>
+          <w:u w:val="single"/>
+        </w:rPr>
+      </w:pPr>
+      <w:r>
+        <w:rPr>
+          <w:rFonts w:ascii="Verdana" w:hAnsi="Verdana"/>
+          <w:b/>
+          <w:bCs/>
+          <w:sz w:val="28"/>
+          <w:szCs w:val="28"/>
+          <w:u w:val="single"/>
+        </w:rPr>
+        <w:t>Python Implementation of a C</w:t>
+      </w:r>
+      <w:r>
+        <w:rPr>
+          <w:rFonts w:ascii="Verdana" w:hAnsi="Verdana"/>
+          <w:b/>
+          <w:bCs/>
+          <w:sz w:val="28"/>
+          <w:szCs w:val="28"/>
+          <w:u w:val="single"/>
+        </w:rPr>
+        <w:t>lient-</w:t>
+      </w:r>
+      <w:r>
+        <w:rPr>
+          <w:rFonts w:ascii="Verdana" w:hAnsi="Verdana"/>
+          <w:b/>
+          <w:bCs/>
+          <w:sz w:val="28"/>
+          <w:szCs w:val="28"/>
+          <w:u w:val="single"/>
+        </w:rPr>
+        <w:t>S</w:t>
+      </w:r>
+      <w:r>
+        <w:rPr>
+          <w:rFonts w:ascii="Verdana" w:hAnsi="Verdana"/>
+          <w:b/>
+          <w:bCs/>
+          <w:sz w:val="28"/>
+          <w:szCs w:val="28"/>
+          <w:u w:val="single"/>
+        </w:rPr>
+        <w:t>erver</w:t>
+      </w:r>
+      <w:r>
+        <w:rPr>
+          <w:rFonts w:ascii="Verdana" w:hAnsi="Verdana"/>
+          <w:b/>
+          <w:bCs/>
+          <w:sz w:val="28"/>
+          <w:szCs w:val="28"/>
+          <w:u w:val="single"/>
+        </w:rPr>
+        <w:t xml:space="preserve"> A</w:t>
+      </w:r>
+      <w:r>
+        <w:rPr>
+          <w:rFonts w:ascii="Verdana" w:hAnsi="Verdana"/>
+          <w:b/>
+          <w:bCs/>
+          <w:sz w:val="28"/>
+          <w:szCs w:val="28"/>
+          <w:u w:val="single"/>
+        </w:rPr>
+        <w:t>rchitecture</w:t>
+      </w:r>
+    </w:p>
+    <w:p>
+      <w:pPr>
         <w:spacing w:after="240"/>
         <w:rPr>
           <w:rFonts w:ascii="Verdana" w:hAnsi="Verdana"/>
@@ -25,23 +105,7 @@
           <w:sz w:val="20"/>
           <w:szCs w:val="20"/>
         </w:rPr>
-        <w:t xml:space="preserve">describes </w:t>
-      </w:r>
-      <w:r>
-        <w:rPr>
-          <w:rFonts w:ascii="Verdana" w:hAnsi="Verdana"/>
-          <w:sz w:val="20"/>
-          <w:szCs w:val="20"/>
-        </w:rPr>
-        <w:t>the</w:t>
-      </w:r>
-      <w:r>
-        <w:rPr>
-          <w:rFonts w:ascii="Verdana" w:hAnsi="Verdana"/>
-          <w:sz w:val="20"/>
-          <w:szCs w:val="20"/>
-        </w:rPr>
-        <w:t xml:space="preserve"> implementation of</w:t>
+        <w:t>describes</w:t>
       </w:r>
       <w:r>
         <w:rPr>
@@ -3449,6 +3513,7 @@
   <w:style w:type="character" w:default="1" w:styleId="DefaultParagraphFont">
     <w:name w:val="Default Paragraph Font"/>
     <w:uiPriority w:val="1"/>
+    <w:semiHidden/>
     <w:unhideWhenUsed/>
   </w:style>
   <w:style w:type="table" w:default="1" w:styleId="TableNormal">

</xml_diff>